<commit_message>
Update van Tweede Sprint
</commit_message>
<xml_diff>
--- a/Scrum/Sprint Backlog/Sprint Backlog 2.docx
+++ b/Scrum/Sprint Backlog/Sprint Backlog 2.docx
@@ -155,8 +155,86 @@
                 <w:sz w:val="40"/>
                 <w:szCs w:val="40"/>
               </w:rPr>
-              <w:t>Html Pagina’s Programmeren</w:t>
-            </w:r>
+              <w:t>Html Pagina</w:t>
+            </w:r>
+            <w:r>
+              <w:rPr>
+                <w:sz w:val="40"/>
+                <w:szCs w:val="40"/>
+              </w:rPr>
+              <w:t>’</w:t>
+            </w:r>
+            <w:r>
+              <w:rPr>
+                <w:sz w:val="40"/>
+                <w:szCs w:val="40"/>
+              </w:rPr>
+              <w:t>s Programmeren</w:t>
+            </w:r>
+          </w:p>
+          <w:p>
+            <w:r>
+              <w:t>Forum home pagina</w:t>
+            </w:r>
+          </w:p>
+          <w:p>
+            <w:r>
+              <w:t>Forum pagina over problemen/irritaties</w:t>
+            </w:r>
+          </w:p>
+          <w:p>
+            <w:r>
+              <w:t>Forum pagina over loon</w:t>
+            </w:r>
+          </w:p>
+          <w:p>
+            <w:pPr>
+              <w:rPr>
+                <w:lang w:val="en-US"/>
+              </w:rPr>
+            </w:pPr>
+            <w:r>
+              <w:rPr>
+                <w:lang w:val="en-US"/>
+              </w:rPr>
+              <w:t xml:space="preserve">Forum </w:t>
+            </w:r>
+            <w:proofErr w:type="spellStart"/>
+            <w:r>
+              <w:rPr>
+                <w:lang w:val="en-US"/>
+              </w:rPr>
+              <w:t>pagina</w:t>
+            </w:r>
+            <w:proofErr w:type="spellEnd"/>
+            <w:r>
+              <w:rPr>
+                <w:lang w:val="en-US"/>
+              </w:rPr>
+              <w:t xml:space="preserve"> over </w:t>
+            </w:r>
+            <w:proofErr w:type="spellStart"/>
+            <w:r>
+              <w:rPr>
+                <w:lang w:val="en-US"/>
+              </w:rPr>
+              <w:t>assortiment</w:t>
+            </w:r>
+            <w:proofErr w:type="spellEnd"/>
+            <w:r>
+              <w:rPr>
+                <w:lang w:val="en-US"/>
+              </w:rPr>
+              <w:t xml:space="preserve"> s</w:t>
+            </w:r>
+            <w:r>
+              <w:rPr>
+                <w:lang w:val="en-US"/>
+              </w:rPr>
+              <w:t>upermarkt</w:t>
+            </w:r>
+            <w:bookmarkStart w:id="0" w:name="_GoBack"/>
+            <w:bookmarkEnd w:id="0"/>
           </w:p>
         </w:tc>
         <w:tc>
@@ -391,8 +469,6 @@
                 <w:szCs w:val="40"/>
               </w:rPr>
             </w:pPr>
-            <w:bookmarkStart w:id="0" w:name="_GoBack"/>
-            <w:bookmarkEnd w:id="0"/>
           </w:p>
         </w:tc>
         <w:tc>
@@ -1782,7 +1858,7 @@
 </file>
 
 <file path=customXml/itemProps1.xml><?xml version="1.0" encoding="utf-8"?>
-<ds:datastoreItem xmlns:ds="http://schemas.openxmlformats.org/officeDocument/2006/customXml" ds:itemID="{BB88C260-EEC0-4674-8387-CF2879E8A71E}">
+<ds:datastoreItem xmlns:ds="http://schemas.openxmlformats.org/officeDocument/2006/customXml" ds:itemID="{175FA835-FB36-41BA-829A-716FAA23ACFA}">
   <ds:schemaRefs>
     <ds:schemaRef ds:uri="http://schemas.openxmlformats.org/officeDocument/2006/bibliography"/>
   </ds:schemaRefs>

</xml_diff>

<commit_message>
Tweede Sprint Afgerond (word versie)
</commit_message>
<xml_diff>
--- a/Scrum/Sprint Backlog/Sprint Backlog 2.docx
+++ b/Scrum/Sprint Backlog/Sprint Backlog 2.docx
@@ -188,53 +188,9 @@
             </w:r>
           </w:p>
           <w:p>
-            <w:pPr>
-              <w:rPr>
-                <w:lang w:val="en-US"/>
-              </w:rPr>
-            </w:pPr>
-            <w:r>
-              <w:rPr>
-                <w:lang w:val="en-US"/>
-              </w:rPr>
-              <w:t xml:space="preserve">Forum </w:t>
-            </w:r>
-            <w:proofErr w:type="spellStart"/>
-            <w:r>
-              <w:rPr>
-                <w:lang w:val="en-US"/>
-              </w:rPr>
-              <w:t>pagina</w:t>
-            </w:r>
-            <w:proofErr w:type="spellEnd"/>
-            <w:r>
-              <w:rPr>
-                <w:lang w:val="en-US"/>
-              </w:rPr>
-              <w:t xml:space="preserve"> over </w:t>
-            </w:r>
-            <w:proofErr w:type="spellStart"/>
-            <w:r>
-              <w:rPr>
-                <w:lang w:val="en-US"/>
-              </w:rPr>
-              <w:t>assortiment</w:t>
-            </w:r>
-            <w:proofErr w:type="spellEnd"/>
-            <w:r>
-              <w:rPr>
-                <w:lang w:val="en-US"/>
-              </w:rPr>
-              <w:t xml:space="preserve"> s</w:t>
-            </w:r>
-            <w:r>
-              <w:rPr>
-                <w:lang w:val="en-US"/>
-              </w:rPr>
-              <w:t>upermarkt</w:t>
-            </w:r>
-            <w:bookmarkStart w:id="0" w:name="_GoBack"/>
-            <w:bookmarkEnd w:id="0"/>
+            <w:r>
+              <w:t>Forum pagina over assortiment supermarkt</w:t>
+            </w:r>
           </w:p>
         </w:tc>
         <w:tc>
@@ -250,13 +206,6 @@
                 <w:szCs w:val="60"/>
               </w:rPr>
             </w:pPr>
-            <w:r>
-              <w:rPr>
-                <w:sz w:val="60"/>
-                <w:szCs w:val="60"/>
-              </w:rPr>
-              <w:t>X</w:t>
-            </w:r>
           </w:p>
         </w:tc>
         <w:tc>
@@ -281,11 +230,19 @@
           </w:tcPr>
           <w:p>
             <w:pPr>
-              <w:rPr>
-                <w:sz w:val="60"/>
-                <w:szCs w:val="60"/>
-              </w:rPr>
-            </w:pPr>
+              <w:jc w:val="center"/>
+              <w:rPr>
+                <w:sz w:val="60"/>
+                <w:szCs w:val="60"/>
+              </w:rPr>
+            </w:pPr>
+            <w:r>
+              <w:rPr>
+                <w:sz w:val="60"/>
+                <w:szCs w:val="60"/>
+              </w:rPr>
+              <w:t>X</w:t>
+            </w:r>
           </w:p>
         </w:tc>
       </w:tr>
@@ -337,13 +294,6 @@
                 <w:szCs w:val="60"/>
               </w:rPr>
             </w:pPr>
-            <w:r>
-              <w:rPr>
-                <w:sz w:val="60"/>
-                <w:szCs w:val="60"/>
-              </w:rPr>
-              <w:t>X</w:t>
-            </w:r>
           </w:p>
         </w:tc>
         <w:tc>
@@ -368,11 +318,19 @@
           </w:tcPr>
           <w:p>
             <w:pPr>
-              <w:rPr>
-                <w:sz w:val="60"/>
-                <w:szCs w:val="60"/>
-              </w:rPr>
-            </w:pPr>
+              <w:jc w:val="center"/>
+              <w:rPr>
+                <w:sz w:val="60"/>
+                <w:szCs w:val="60"/>
+              </w:rPr>
+            </w:pPr>
+            <w:r>
+              <w:rPr>
+                <w:sz w:val="60"/>
+                <w:szCs w:val="60"/>
+              </w:rPr>
+              <w:t>X</w:t>
+            </w:r>
           </w:p>
         </w:tc>
       </w:tr>
@@ -414,13 +372,8 @@
                 <w:szCs w:val="60"/>
               </w:rPr>
             </w:pPr>
-            <w:r>
-              <w:rPr>
-                <w:sz w:val="60"/>
-                <w:szCs w:val="60"/>
-              </w:rPr>
-              <w:t>X</w:t>
-            </w:r>
+            <w:bookmarkStart w:id="0" w:name="_GoBack"/>
+            <w:bookmarkEnd w:id="0"/>
           </w:p>
         </w:tc>
         <w:tc>
@@ -445,11 +398,19 @@
           </w:tcPr>
           <w:p>
             <w:pPr>
-              <w:rPr>
-                <w:sz w:val="60"/>
-                <w:szCs w:val="60"/>
-              </w:rPr>
-            </w:pPr>
+              <w:jc w:val="center"/>
+              <w:rPr>
+                <w:sz w:val="60"/>
+                <w:szCs w:val="60"/>
+              </w:rPr>
+            </w:pPr>
+            <w:r>
+              <w:rPr>
+                <w:sz w:val="60"/>
+                <w:szCs w:val="60"/>
+              </w:rPr>
+              <w:t>X</w:t>
+            </w:r>
           </w:p>
         </w:tc>
       </w:tr>
@@ -1858,7 +1819,7 @@
 </file>
 
 <file path=customXml/itemProps1.xml><?xml version="1.0" encoding="utf-8"?>
-<ds:datastoreItem xmlns:ds="http://schemas.openxmlformats.org/officeDocument/2006/customXml" ds:itemID="{175FA835-FB36-41BA-829A-716FAA23ACFA}">
+<ds:datastoreItem xmlns:ds="http://schemas.openxmlformats.org/officeDocument/2006/customXml" ds:itemID="{7A600BE6-177F-4914-932A-F459C17690C1}">
   <ds:schemaRefs>
     <ds:schemaRef ds:uri="http://schemas.openxmlformats.org/officeDocument/2006/bibliography"/>
   </ds:schemaRefs>

</xml_diff>